<commit_message>
adding test part in report
</commit_message>
<xml_diff>
--- a/3_course/5 term/labs_da/lab_5/doc/ЛР_№5_ДА.docx
+++ b/3_course/5 term/labs_da/lab_5/doc/ЛР_№5_ДА.docx
@@ -3131,14 +3131,39 @@
         <w:jc w:val="left"/>
         <w:rPr>
           <w:rFonts w:ascii="Times New Roman" w:cs="Times New Roman" w:hAnsi="Times New Roman" w:eastAsia="Times New Roman"/>
-          <w:b w:val="0"/>
-          <w:bCs w:val="0"/>
-          <w:sz w:val="28"/>
-          <w:szCs w:val="28"/>
-          <w:shd w:val="clear" w:color="auto" w:fill="ffffff"/>
-          <w:rtl w:val="0"/>
-        </w:rPr>
-      </w:pPr>
+          <w:b w:val="1"/>
+          <w:bCs w:val="1"/>
+          <w:sz w:val="32"/>
+          <w:szCs w:val="32"/>
+          <w:shd w:val="clear" w:color="auto" w:fill="ffffff"/>
+          <w:rtl w:val="0"/>
+        </w:rPr>
+      </w:pPr>
+      <w:r>
+        <w:rPr>
+          <w:rFonts w:ascii="Times Roman" w:hAnsi="Times Roman" w:hint="default"/>
+          <w:b w:val="1"/>
+          <w:bCs w:val="1"/>
+          <w:sz w:val="32"/>
+          <w:szCs w:val="32"/>
+          <w:shd w:val="clear" w:color="auto" w:fill="ffffff"/>
+          <w:rtl w:val="0"/>
+        </w:rPr>
+        <w:t xml:space="preserve">Тест </w:t>
+      </w:r>
+      <w:r>
+        <w:rPr>
+          <w:rFonts w:ascii="Times New Roman" w:hAnsi="Times New Roman" w:hint="default"/>
+          <w:b w:val="1"/>
+          <w:bCs w:val="1"/>
+          <w:sz w:val="32"/>
+          <w:szCs w:val="32"/>
+          <w:shd w:val="clear" w:color="auto" w:fill="ffffff"/>
+          <w:rtl w:val="0"/>
+          <w:lang w:val="ru-RU"/>
+        </w:rPr>
+        <w:t>производительности</w:t>
+      </w:r>
     </w:p>
     <w:p>
       <w:pPr>
@@ -3149,6 +3174,252 @@
         <w:jc w:val="left"/>
         <w:rPr>
           <w:rFonts w:ascii="Times New Roman" w:cs="Times New Roman" w:hAnsi="Times New Roman" w:eastAsia="Times New Roman"/>
+          <w:shd w:val="clear" w:color="auto" w:fill="ffffff"/>
+          <w:rtl w:val="0"/>
+        </w:rPr>
+      </w:pPr>
+      <w:r>
+        <w:rPr>
+          <w:rFonts w:ascii="Times New Roman" w:hAnsi="Times New Roman" w:hint="default"/>
+          <w:shd w:val="clear" w:color="auto" w:fill="ffffff"/>
+          <w:rtl w:val="0"/>
+          <w:lang w:val="ru-RU"/>
+        </w:rPr>
+        <w:t>Тест производительности из себя представляет собой следующее</w:t>
+      </w:r>
+      <w:r>
+        <w:rPr>
+          <w:rFonts w:ascii="Times New Roman" w:hAnsi="Times New Roman"/>
+          <w:shd w:val="clear" w:color="auto" w:fill="ffffff"/>
+          <w:rtl w:val="0"/>
+          <w:lang w:val="ru-RU"/>
+        </w:rPr>
+        <w:t xml:space="preserve">: </w:t>
+      </w:r>
+      <w:r>
+        <w:rPr>
+          <w:rFonts w:ascii="Times New Roman" w:hAnsi="Times New Roman" w:hint="default"/>
+          <w:shd w:val="clear" w:color="auto" w:fill="ffffff"/>
+          <w:rtl w:val="0"/>
+          <w:lang w:val="ru-RU"/>
+        </w:rPr>
+        <w:t>я сравниваю время работы разработанного мною алгоритма с КМП и базовым</w:t>
+      </w:r>
+      <w:r>
+        <w:rPr>
+          <w:rFonts w:ascii="Times New Roman" w:hAnsi="Times New Roman"/>
+          <w:shd w:val="clear" w:color="auto" w:fill="ffffff"/>
+          <w:rtl w:val="0"/>
+          <w:lang w:val="en-US"/>
+        </w:rPr>
+        <w:t xml:space="preserve"> </w:t>
+      </w:r>
+      <w:r>
+        <w:rPr>
+          <w:rFonts w:ascii="Times New Roman" w:hAnsi="Times New Roman" w:hint="default"/>
+          <w:shd w:val="clear" w:color="auto" w:fill="ffffff"/>
+          <w:rtl w:val="0"/>
+          <w:lang w:val="ru-RU"/>
+        </w:rPr>
+        <w:t xml:space="preserve">методом </w:t>
+      </w:r>
+      <w:r>
+        <w:rPr>
+          <w:rFonts w:ascii="Times New Roman" w:hAnsi="Times New Roman"/>
+          <w:shd w:val="clear" w:color="auto" w:fill="ffffff"/>
+          <w:rtl w:val="0"/>
+          <w:lang w:val="en-US"/>
+        </w:rPr>
+        <w:t xml:space="preserve">find </w:t>
+      </w:r>
+      <w:r>
+        <w:rPr>
+          <w:rFonts w:ascii="Times New Roman" w:hAnsi="Times New Roman" w:hint="default"/>
+          <w:shd w:val="clear" w:color="auto" w:fill="ffffff"/>
+          <w:rtl w:val="0"/>
+          <w:lang w:val="ru-RU"/>
+        </w:rPr>
+        <w:t xml:space="preserve">на </w:t>
+      </w:r>
+      <w:r>
+        <w:rPr>
+          <w:rFonts w:ascii="Times New Roman" w:hAnsi="Times New Roman"/>
+          <w:shd w:val="clear" w:color="auto" w:fill="ffffff"/>
+          <w:rtl w:val="0"/>
+          <w:lang w:val="en-US"/>
+        </w:rPr>
+        <w:t xml:space="preserve">Python. </w:t>
+      </w:r>
+      <w:r>
+        <w:rPr>
+          <w:rFonts w:ascii="Times New Roman" w:hAnsi="Times New Roman" w:hint="default"/>
+          <w:shd w:val="clear" w:color="auto" w:fill="ffffff"/>
+          <w:rtl w:val="0"/>
+          <w:lang w:val="ru-RU"/>
+        </w:rPr>
+        <w:t>Код для получения данных для графика</w:t>
+      </w:r>
+      <w:r>
+        <w:rPr>
+          <w:rFonts w:ascii="Times New Roman" w:hAnsi="Times New Roman"/>
+          <w:shd w:val="clear" w:color="auto" w:fill="ffffff"/>
+          <w:rtl w:val="0"/>
+          <w:lang w:val="ru-RU"/>
+        </w:rPr>
+        <w:t xml:space="preserve">, </w:t>
+      </w:r>
+      <w:r>
+        <w:rPr>
+          <w:rFonts w:ascii="Times New Roman" w:hAnsi="Times New Roman" w:hint="default"/>
+          <w:shd w:val="clear" w:color="auto" w:fill="ffffff"/>
+          <w:rtl w:val="0"/>
+          <w:lang w:val="ru-RU"/>
+        </w:rPr>
+        <w:t>а также тесты представлены в одноименной папке</w:t>
+      </w:r>
+      <w:r>
+        <w:rPr>
+          <w:rFonts w:ascii="Times New Roman" w:hAnsi="Times New Roman"/>
+          <w:shd w:val="clear" w:color="auto" w:fill="ffffff"/>
+          <w:rtl w:val="0"/>
+          <w:lang w:val="ru-RU"/>
+        </w:rPr>
+        <w:t xml:space="preserve">. </w:t>
+      </w:r>
+      <w:r>
+        <w:rPr>
+          <w:rFonts w:ascii="Times New Roman" w:hAnsi="Times New Roman" w:hint="default"/>
+          <w:shd w:val="clear" w:color="auto" w:fill="ffffff"/>
+          <w:rtl w:val="0"/>
+          <w:lang w:val="ru-RU"/>
+        </w:rPr>
+        <w:t>Также стоит заметить</w:t>
+      </w:r>
+      <w:r>
+        <w:rPr>
+          <w:rFonts w:ascii="Times New Roman" w:hAnsi="Times New Roman"/>
+          <w:shd w:val="clear" w:color="auto" w:fill="ffffff"/>
+          <w:rtl w:val="0"/>
+          <w:lang w:val="ru-RU"/>
+        </w:rPr>
+        <w:t xml:space="preserve">, </w:t>
+      </w:r>
+      <w:r>
+        <w:rPr>
+          <w:rFonts w:ascii="Times New Roman" w:hAnsi="Times New Roman" w:hint="default"/>
+          <w:shd w:val="clear" w:color="auto" w:fill="ffffff"/>
+          <w:rtl w:val="0"/>
+          <w:lang w:val="ru-RU"/>
+        </w:rPr>
+        <w:t xml:space="preserve">что тесты получены с помощью библиотеки </w:t>
+      </w:r>
+      <w:r>
+        <w:rPr>
+          <w:rFonts w:ascii="Times New Roman" w:hAnsi="Times New Roman"/>
+          <w:shd w:val="clear" w:color="auto" w:fill="ffffff"/>
+          <w:rtl w:val="0"/>
+          <w:lang w:val="en-US"/>
+        </w:rPr>
+        <w:t xml:space="preserve">random </w:t>
+      </w:r>
+      <w:r>
+        <w:rPr>
+          <w:rFonts w:ascii="Times New Roman" w:hAnsi="Times New Roman" w:hint="default"/>
+          <w:shd w:val="clear" w:color="auto" w:fill="ffffff"/>
+          <w:rtl w:val="0"/>
+          <w:lang w:val="ru-RU"/>
+        </w:rPr>
+        <w:t xml:space="preserve">на </w:t>
+      </w:r>
+      <w:r>
+        <w:rPr>
+          <w:rFonts w:ascii="Times New Roman" w:hAnsi="Times New Roman"/>
+          <w:shd w:val="clear" w:color="auto" w:fill="ffffff"/>
+          <w:rtl w:val="0"/>
+          <w:lang w:val="en-US"/>
+        </w:rPr>
+        <w:t>Python:</w:t>
+      </w:r>
+    </w:p>
+    <w:p>
+      <w:pPr>
+        <w:pStyle w:val="По умолчанию"/>
+        <w:bidi w:val="0"/>
+        <w:spacing w:before="0" w:after="200" w:line="240" w:lineRule="auto"/>
+        <w:ind w:left="0" w:right="0" w:firstLine="0"/>
+        <w:jc w:val="left"/>
+        <w:rPr>
+          <w:rFonts w:ascii="Times Roman" w:cs="Times Roman" w:hAnsi="Times Roman" w:eastAsia="Times Roman"/>
+          <w:sz w:val="24"/>
+          <w:szCs w:val="24"/>
+          <w:shd w:val="clear" w:color="auto" w:fill="ffffff"/>
+          <w:rtl w:val="0"/>
+        </w:rPr>
+      </w:pPr>
+    </w:p>
+    <w:p>
+      <w:pPr>
+        <w:pStyle w:val="По умолчанию"/>
+        <w:bidi w:val="0"/>
+        <w:spacing w:before="0" w:after="200" w:line="240" w:lineRule="auto"/>
+        <w:ind w:left="0" w:right="0" w:firstLine="0"/>
+        <w:jc w:val="left"/>
+        <w:rPr>
+          <w:rFonts w:ascii="Times Roman" w:cs="Times Roman" w:hAnsi="Times Roman" w:eastAsia="Times Roman"/>
+          <w:b w:val="1"/>
+          <w:bCs w:val="1"/>
+          <w:sz w:val="24"/>
+          <w:szCs w:val="24"/>
+          <w:shd w:val="clear" w:color="auto" w:fill="ffffff"/>
+          <w:rtl w:val="0"/>
+        </w:rPr>
+      </w:pPr>
+    </w:p>
+    <w:p>
+      <w:pPr>
+        <w:pStyle w:val="По умолчанию"/>
+        <w:bidi w:val="0"/>
+        <w:spacing w:before="0" w:after="200" w:line="240" w:lineRule="auto"/>
+        <w:ind w:left="0" w:right="0" w:firstLine="0"/>
+        <w:jc w:val="left"/>
+        <w:rPr>
+          <w:rFonts w:ascii="Times Roman" w:cs="Times Roman" w:hAnsi="Times Roman" w:eastAsia="Times Roman"/>
+          <w:b w:val="1"/>
+          <w:bCs w:val="1"/>
+          <w:sz w:val="24"/>
+          <w:szCs w:val="24"/>
+          <w:shd w:val="clear" w:color="auto" w:fill="ffffff"/>
+          <w:rtl w:val="0"/>
+        </w:rPr>
+      </w:pPr>
+    </w:p>
+    <w:p>
+      <w:pPr>
+        <w:pStyle w:val="По умолчанию"/>
+        <w:bidi w:val="0"/>
+        <w:spacing w:before="0" w:after="200" w:line="240" w:lineRule="auto"/>
+        <w:ind w:left="0" w:right="0" w:firstLine="0"/>
+        <w:jc w:val="left"/>
+        <w:rPr>
+          <w:rFonts w:ascii="Times Roman" w:cs="Times Roman" w:hAnsi="Times Roman" w:eastAsia="Times Roman"/>
+          <w:b w:val="1"/>
+          <w:bCs w:val="1"/>
+          <w:sz w:val="24"/>
+          <w:szCs w:val="24"/>
+          <w:shd w:val="clear" w:color="auto" w:fill="ffffff"/>
+          <w:rtl w:val="0"/>
+        </w:rPr>
+      </w:pPr>
+    </w:p>
+    <w:p>
+      <w:pPr>
+        <w:pStyle w:val="По умолчанию"/>
+        <w:bidi w:val="0"/>
+        <w:spacing w:before="0" w:after="200" w:line="240" w:lineRule="auto"/>
+        <w:ind w:left="0" w:right="0" w:firstLine="0"/>
+        <w:jc w:val="left"/>
+        <w:rPr>
+          <w:rFonts w:ascii="Times New Roman" w:cs="Times New Roman" w:hAnsi="Times New Roman" w:eastAsia="Times New Roman"/>
           <w:b w:val="0"/>
           <w:bCs w:val="0"/>
           <w:sz w:val="32"/>
@@ -3157,18 +3428,179 @@
           <w:rtl w:val="0"/>
         </w:rPr>
       </w:pPr>
+    </w:p>
+    <w:p>
+      <w:pPr>
+        <w:pStyle w:val="По умолчанию"/>
+        <w:bidi w:val="0"/>
+        <w:spacing w:before="0" w:after="200" w:line="240" w:lineRule="auto"/>
+        <w:ind w:left="0" w:right="0" w:firstLine="0"/>
+        <w:jc w:val="left"/>
+        <w:rPr>
+          <w:rFonts w:ascii="Times New Roman" w:cs="Times New Roman" w:hAnsi="Times New Roman" w:eastAsia="Times New Roman"/>
+          <w:b w:val="0"/>
+          <w:bCs w:val="0"/>
+          <w:shd w:val="clear" w:color="auto" w:fill="ffffff"/>
+          <w:rtl w:val="0"/>
+        </w:rPr>
+      </w:pPr>
       <w:r>
         <w:rPr>
           <w:rFonts w:ascii="Times New Roman" w:hAnsi="Times New Roman" w:hint="default"/>
-          <w:b w:val="1"/>
-          <w:bCs w:val="1"/>
+          <w:b w:val="0"/>
+          <w:bCs w:val="0"/>
+          <w:shd w:val="clear" w:color="auto" w:fill="ffffff"/>
+          <w:rtl w:val="0"/>
+          <w:lang w:val="ru-RU"/>
+        </w:rPr>
+        <w:t>Как видно из графика</w:t>
+      </w:r>
+      <w:r>
+        <w:rPr>
+          <w:rFonts w:ascii="Times New Roman" w:hAnsi="Times New Roman"/>
+          <w:b w:val="0"/>
+          <w:bCs w:val="0"/>
+          <w:shd w:val="clear" w:color="auto" w:fill="ffffff"/>
+          <w:rtl w:val="0"/>
+          <w:lang w:val="ru-RU"/>
+        </w:rPr>
+        <w:t xml:space="preserve">, </w:t>
+      </w:r>
+      <w:r>
+        <w:rPr>
+          <w:rFonts w:ascii="Times New Roman" w:hAnsi="Times New Roman" w:hint="default"/>
+          <w:b w:val="0"/>
+          <w:bCs w:val="0"/>
+          <w:shd w:val="clear" w:color="auto" w:fill="ffffff"/>
+          <w:rtl w:val="0"/>
+          <w:lang w:val="ru-RU"/>
+        </w:rPr>
+        <w:t>алгоритм быстрее базовой реализации КМП</w:t>
+      </w:r>
+      <w:r>
+        <w:rPr>
+          <w:rFonts w:ascii="Times New Roman" w:hAnsi="Times New Roman"/>
+          <w:b w:val="0"/>
+          <w:bCs w:val="0"/>
+          <w:shd w:val="clear" w:color="auto" w:fill="ffffff"/>
+          <w:rtl w:val="0"/>
+          <w:lang w:val="ru-RU"/>
+        </w:rPr>
+        <w:t xml:space="preserve">, </w:t>
+      </w:r>
+      <w:r>
+        <w:rPr>
+          <w:rFonts w:ascii="Times New Roman" w:hAnsi="Times New Roman" w:hint="default"/>
+          <w:b w:val="0"/>
+          <w:bCs w:val="0"/>
+          <w:shd w:val="clear" w:color="auto" w:fill="ffffff"/>
+          <w:rtl w:val="0"/>
+          <w:lang w:val="ru-RU"/>
+        </w:rPr>
+        <w:t xml:space="preserve">однако уступает в скорости методу </w:t>
+      </w:r>
+      <w:r>
+        <w:rPr>
+          <w:rFonts w:ascii="Times New Roman" w:hAnsi="Times New Roman"/>
+          <w:b w:val="0"/>
+          <w:bCs w:val="0"/>
+          <w:shd w:val="clear" w:color="auto" w:fill="ffffff"/>
+          <w:rtl w:val="0"/>
+          <w:lang w:val="en-US"/>
+        </w:rPr>
+        <w:t>find.</w:t>
+      </w:r>
+    </w:p>
+    <w:p>
+      <w:pPr>
+        <w:pStyle w:val="По умолчанию"/>
+        <w:bidi w:val="0"/>
+        <w:spacing w:before="0" w:after="200" w:line="240" w:lineRule="auto"/>
+        <w:ind w:left="0" w:right="0" w:firstLine="0"/>
+        <w:jc w:val="left"/>
+        <w:rPr>
+          <w:rFonts w:ascii="Times New Roman" w:cs="Times New Roman" w:hAnsi="Times New Roman" w:eastAsia="Times New Roman"/>
+          <w:b w:val="0"/>
+          <w:bCs w:val="0"/>
           <w:sz w:val="32"/>
           <w:szCs w:val="32"/>
           <w:shd w:val="clear" w:color="auto" w:fill="ffffff"/>
           <w:rtl w:val="0"/>
+        </w:rPr>
+      </w:pPr>
+      <w:r>
+        <w:rPr>
+          <w:rFonts w:ascii="Times New Roman" w:hAnsi="Times New Roman" w:hint="default"/>
+          <w:b w:val="1"/>
+          <w:bCs w:val="1"/>
+          <w:sz w:val="32"/>
+          <w:szCs w:val="32"/>
+          <w:shd w:val="clear" w:color="auto" w:fill="ffffff"/>
+          <w:rtl w:val="0"/>
           <w:lang w:val="ru-RU"/>
         </w:rPr>
         <w:t>Вывод</w:t>
+      </w:r>
+      <w:r>
+        <w:rPr>
+          <w:rFonts w:ascii="Times New Roman" w:cs="Times New Roman" w:hAnsi="Times New Roman" w:eastAsia="Times New Roman"/>
+          <w:b w:val="1"/>
+          <w:bCs w:val="1"/>
+          <w:sz w:val="32"/>
+          <w:szCs w:val="32"/>
+          <w:shd w:val="clear" w:color="auto" w:fill="ffffff"/>
+          <w:rtl w:val="0"/>
+        </w:rPr>
+        <w:drawing xmlns:a="http://schemas.openxmlformats.org/drawingml/2006/main">
+          <wp:anchor distT="152400" distB="152400" distL="152400" distR="152400" simplePos="0" relativeHeight="251659264" behindDoc="0" locked="0" layoutInCell="1" allowOverlap="1">
+            <wp:simplePos x="0" y="0"/>
+            <wp:positionH relativeFrom="margin">
+              <wp:posOffset>-239572</wp:posOffset>
+            </wp:positionH>
+            <wp:positionV relativeFrom="page">
+              <wp:posOffset>335279</wp:posOffset>
+            </wp:positionV>
+            <wp:extent cx="6586502" cy="3951902"/>
+            <wp:effectExtent l="0" t="0" r="0" b="0"/>
+            <wp:wrapTopAndBottom distT="152400" distB="152400"/>
+            <wp:docPr id="1073741825" name="officeArt object" descr="time.png"/>
+            <wp:cNvGraphicFramePr/>
+            <a:graphic xmlns:a="http://schemas.openxmlformats.org/drawingml/2006/main">
+              <a:graphicData uri="http://schemas.openxmlformats.org/drawingml/2006/picture">
+                <pic:pic xmlns:pic="http://schemas.openxmlformats.org/drawingml/2006/picture">
+                  <pic:nvPicPr>
+                    <pic:cNvPr id="1073741825" name="time.png" descr="time.png"/>
+                    <pic:cNvPicPr>
+                      <a:picLocks noChangeAspect="1"/>
+                    </pic:cNvPicPr>
+                  </pic:nvPicPr>
+                  <pic:blipFill>
+                    <a:blip r:embed="rId6">
+                      <a:extLst/>
+                    </a:blip>
+                    <a:stretch>
+                      <a:fillRect/>
+                    </a:stretch>
+                  </pic:blipFill>
+                  <pic:spPr>
+                    <a:xfrm>
+                      <a:off x="0" y="0"/>
+                      <a:ext cx="6586502" cy="3951902"/>
+                    </a:xfrm>
+                    <a:prstGeom prst="rect">
+                      <a:avLst/>
+                    </a:prstGeom>
+                    <a:ln w="12700" cap="flat">
+                      <a:noFill/>
+                      <a:miter lim="400000"/>
+                    </a:ln>
+                    <a:effectLst/>
+                  </pic:spPr>
+                </pic:pic>
+              </a:graphicData>
+            </a:graphic>
+          </wp:anchor>
+        </w:drawing>
       </w:r>
     </w:p>
     <w:p>

</xml_diff>